<commit_message>
Add: compression ratio calculating
</commit_message>
<xml_diff>
--- a/Report/MultimediaFinalReport.docx
+++ b/Report/MultimediaFinalReport.docx
@@ -104,17 +104,8 @@
           <w:sz w:val="36"/>
           <w:szCs w:val="36"/>
         </w:rPr>
-        <w:t xml:space="preserve">Name: Mahmoud Amr Mohamed </w:t>
-      </w:r>
-      <w:proofErr w:type="spellStart"/>
-      <w:r>
-        <w:rPr>
-          <w:sz w:val="36"/>
-          <w:szCs w:val="36"/>
-        </w:rPr>
-        <w:t>Refaat</w:t>
-      </w:r>
-      <w:proofErr w:type="spellEnd"/>
+        <w:t>Name: Mahmoud Amr Mohamed Refaat</w:t>
+      </w:r>
     </w:p>
     <w:p>
       <w:pPr>
@@ -209,7 +200,8 @@
     <w:sdt>
       <w:sdtPr>
         <w:rPr>
-          <w:rFonts w:asciiTheme="minorBidi" w:hAnsiTheme="minorBidi" w:cstheme="minorBidi"/>
+          <w:rFonts w:asciiTheme="minorBidi" w:eastAsiaTheme="minorHAnsi" w:hAnsiTheme="minorBidi" w:cstheme="minorBidi"/>
+          <w:color w:val="auto"/>
           <w:sz w:val="20"/>
           <w:szCs w:val="20"/>
         </w:rPr>
@@ -221,11 +213,9 @@
       </w:sdtPr>
       <w:sdtEndPr>
         <w:rPr>
-          <w:rFonts w:eastAsiaTheme="minorHAnsi"/>
           <w:b/>
           <w:bCs/>
           <w:noProof/>
-          <w:color w:val="auto"/>
         </w:rPr>
       </w:sdtEndPr>
       <w:sdtContent>
@@ -2233,15 +2223,7 @@
         </w:numPr>
       </w:pPr>
       <w:r>
-        <w:t xml:space="preserve"> Linde-</w:t>
-      </w:r>
-      <w:proofErr w:type="spellStart"/>
-      <w:r>
-        <w:t>Buzo</w:t>
-      </w:r>
-      <w:proofErr w:type="spellEnd"/>
-      <w:r>
-        <w:t>-Gray (LBG) algorithm using vector quantization</w:t>
+        <w:t xml:space="preserve"> Linde-Buzo-Gray (LBG) algorithm using vector quantization</w:t>
       </w:r>
     </w:p>
     <w:p>
@@ -2287,15 +2269,7 @@
         <w:t xml:space="preserve"> in the image. Image quality starts to drop apparently at 16 or 32 levels combined depending on the image. By flattening the image and doing one pass over the image vector to replace the levels with the combined levels of greyscale, the probability of finding runs in the image increases. Next, a similar approach to run length encoding but depending on the pixel values (grey scale levels) is applied by doing another pass on the image vector storing the value of each greyscale level in an array and the value of the count (number of adjacent pixels with the same level) in another array. There will be a case that the count of a run is one </w:t>
       </w:r>
       <w:r>
-        <w:t xml:space="preserve">(no adjacent pixel having the same level) which would be stored in two bytes one for the level and the other for the count which will be one in that case. To prevent such case depending on the idea that when combining multiple levels of the greyscale together we are uniting </w:t>
-      </w:r>
-      <w:proofErr w:type="gramStart"/>
-      <w:r>
-        <w:t>a number of</w:t>
-      </w:r>
-      <w:proofErr w:type="gramEnd"/>
-      <w:r>
-        <w:t xml:space="preserve"> the most significant bits of the greyscale depending on the number of levels combined leaving the least significant bit always at zero (even numbers). We can use the least significant bit to indicate that the length of the run was one by adding one (it becomes odd) to the greyscale level and storing the level only without the count in </w:t>
+        <w:t xml:space="preserve">(no adjacent pixel having the same level) which would be stored in two bytes one for the level and the other for the count which will be one in that case. To prevent such case depending on the idea that when combining multiple levels of the greyscale together we are uniting a number of the most significant bits of the greyscale depending on the number of levels combined leaving the least significant bit always at zero (even numbers). We can use the least significant bit to indicate that the length of the run was one by adding one (it becomes odd) to the greyscale level and storing the level only without the count in </w:t>
       </w:r>
       <w:r>
         <w:lastRenderedPageBreak/>
@@ -2788,6 +2762,15 @@
               </w:rPr>
               <w:t>3.7</w:t>
             </w:r>
+            <w:r>
+              <w:rPr>
+                <w:b/>
+                <w:bCs/>
+              </w:rPr>
+              <w:t>.7</w:t>
+            </w:r>
+            <w:bookmarkStart w:id="9" w:name="_GoBack"/>
+            <w:bookmarkEnd w:id="9"/>
           </w:p>
           <w:p>
             <w:pPr>
@@ -2798,17 +2781,14 @@
               </w:numPr>
             </w:pPr>
             <w:r>
-              <w:t>OpenCV</w:t>
-            </w:r>
-            <w:r>
-              <w:t xml:space="preserve">-python </w:t>
+              <w:t xml:space="preserve">Pip version </w:t>
             </w:r>
             <w:r>
               <w:rPr>
                 <w:b/>
                 <w:bCs/>
               </w:rPr>
-              <w:t>4.2.0.34</w:t>
+              <w:t>19.0.3</w:t>
             </w:r>
           </w:p>
           <w:p>
@@ -2820,6 +2800,28 @@
               </w:numPr>
             </w:pPr>
             <w:r>
+              <w:t>OpenCV</w:t>
+            </w:r>
+            <w:r>
+              <w:t xml:space="preserve">-python </w:t>
+            </w:r>
+            <w:r>
+              <w:rPr>
+                <w:b/>
+                <w:bCs/>
+              </w:rPr>
+              <w:t>4.2.0.34</w:t>
+            </w:r>
+          </w:p>
+          <w:p>
+            <w:pPr>
+              <w:pStyle w:val="ListParagraph"/>
+              <w:numPr>
+                <w:ilvl w:val="0"/>
+                <w:numId w:val="1"/>
+              </w:numPr>
+            </w:pPr>
+            <w:r>
               <w:t>NumPy</w:t>
             </w:r>
             <w:r>
@@ -2840,11 +2842,11 @@
       <w:pPr>
         <w:pStyle w:val="Heading3"/>
       </w:pPr>
-      <w:bookmarkStart w:id="9" w:name="_Toc41354950"/>
+      <w:bookmarkStart w:id="10" w:name="_Toc41354950"/>
       <w:r>
         <w:t>LBG algorithm</w:t>
       </w:r>
-      <w:bookmarkEnd w:id="9"/>
+      <w:bookmarkEnd w:id="10"/>
     </w:p>
     <w:tbl>
       <w:tblPr>
@@ -2932,11 +2934,11 @@
       <w:pPr>
         <w:pStyle w:val="Heading2"/>
       </w:pPr>
-      <w:bookmarkStart w:id="10" w:name="_Toc41354951"/>
+      <w:bookmarkStart w:id="11" w:name="_Toc41354951"/>
       <w:r>
         <w:t>Hardware Environment</w:t>
       </w:r>
-      <w:bookmarkEnd w:id="10"/>
+      <w:bookmarkEnd w:id="11"/>
     </w:p>
     <w:tbl>
       <w:tblPr>
@@ -2997,6 +2999,7 @@
                 <w:b/>
                 <w:bCs/>
               </w:rPr>
+              <w:lastRenderedPageBreak/>
               <w:t>RAM</w:t>
             </w:r>
           </w:p>
@@ -3017,12 +3020,11 @@
       <w:pPr>
         <w:pStyle w:val="Heading2"/>
       </w:pPr>
-      <w:bookmarkStart w:id="11" w:name="_Toc41354952"/>
-      <w:r>
-        <w:lastRenderedPageBreak/>
+      <w:bookmarkStart w:id="12" w:name="_Toc41354952"/>
+      <w:r>
         <w:t>Benchmarks</w:t>
       </w:r>
-      <w:bookmarkEnd w:id="11"/>
+      <w:bookmarkEnd w:id="12"/>
     </w:p>
     <w:p>
       <w:pPr>
@@ -3097,8 +3099,6 @@
             </w:pPr>
             <w:r>
               <w:rPr>
-                <w:b w:val="0"/>
-                <w:bCs w:val="0"/>
                 <w:noProof/>
               </w:rPr>
               <w:drawing>
@@ -3244,13 +3244,8 @@
               </w:rPr>
               <w:t xml:space="preserve">Color: </w:t>
             </w:r>
-            <w:proofErr w:type="gramStart"/>
-            <w:r>
-              <w:t>8 bit</w:t>
-            </w:r>
-            <w:proofErr w:type="gramEnd"/>
-            <w:r>
-              <w:t xml:space="preserve"> color</w:t>
+            <w:r>
+              <w:t>8 bit color</w:t>
             </w:r>
           </w:p>
         </w:tc>
@@ -3271,8 +3266,6 @@
             </w:pPr>
             <w:r>
               <w:rPr>
-                <w:b w:val="0"/>
-                <w:bCs w:val="0"/>
                 <w:noProof/>
               </w:rPr>
               <w:drawing>
@@ -3423,13 +3416,8 @@
               </w:rPr>
               <w:t xml:space="preserve">Color: </w:t>
             </w:r>
-            <w:proofErr w:type="gramStart"/>
-            <w:r>
-              <w:t>8 bit</w:t>
-            </w:r>
-            <w:proofErr w:type="gramEnd"/>
-            <w:r>
-              <w:t xml:space="preserve"> color</w:t>
+            <w:r>
+              <w:t>8 bit color</w:t>
             </w:r>
           </w:p>
         </w:tc>
@@ -3450,8 +3438,6 @@
             </w:pPr>
             <w:r>
               <w:rPr>
-                <w:b w:val="0"/>
-                <w:bCs w:val="0"/>
                 <w:noProof/>
               </w:rPr>
               <w:lastRenderedPageBreak/>
@@ -3606,13 +3592,8 @@
               </w:rPr>
               <w:t xml:space="preserve">Color: </w:t>
             </w:r>
-            <w:proofErr w:type="gramStart"/>
-            <w:r>
-              <w:t>8 bit</w:t>
-            </w:r>
-            <w:proofErr w:type="gramEnd"/>
-            <w:r>
-              <w:t xml:space="preserve"> color</w:t>
+            <w:r>
+              <w:t>8 bit color</w:t>
             </w:r>
           </w:p>
         </w:tc>
@@ -3633,8 +3614,6 @@
             </w:pPr>
             <w:r>
               <w:rPr>
-                <w:b w:val="0"/>
-                <w:bCs w:val="0"/>
                 <w:noProof/>
               </w:rPr>
               <w:drawing>
@@ -3784,13 +3763,8 @@
               </w:rPr>
               <w:t xml:space="preserve">Color: </w:t>
             </w:r>
-            <w:proofErr w:type="gramStart"/>
-            <w:r>
-              <w:t>8 bit</w:t>
-            </w:r>
-            <w:proofErr w:type="gramEnd"/>
-            <w:r>
-              <w:t xml:space="preserve"> color</w:t>
+            <w:r>
+              <w:t>8 bit color</w:t>
             </w:r>
           </w:p>
           <w:p>
@@ -3833,22 +3807,22 @@
       <w:pPr>
         <w:pStyle w:val="Heading2"/>
       </w:pPr>
-      <w:bookmarkStart w:id="12" w:name="_Toc41354953"/>
+      <w:bookmarkStart w:id="13" w:name="_Toc41354953"/>
       <w:r>
         <w:lastRenderedPageBreak/>
         <w:t>Notes about the algorithms</w:t>
       </w:r>
-      <w:bookmarkEnd w:id="12"/>
+      <w:bookmarkEnd w:id="13"/>
     </w:p>
     <w:p>
       <w:pPr>
         <w:pStyle w:val="Heading3"/>
       </w:pPr>
-      <w:bookmarkStart w:id="13" w:name="_Toc41354954"/>
+      <w:bookmarkStart w:id="14" w:name="_Toc41354954"/>
       <w:r>
         <w:t>Parameters used</w:t>
       </w:r>
-      <w:bookmarkEnd w:id="13"/>
+      <w:bookmarkEnd w:id="14"/>
     </w:p>
     <w:p>
       <w:r>
@@ -3888,15 +3862,13 @@
           </w:tcPr>
           <w:p>
             <w:r>
-              <w:t xml:space="preserve">Number of combined levels of grey </w:t>
-            </w:r>
-            <w:proofErr w:type="gramStart"/>
-            <w:r>
-              <w:t>scale(</w:t>
-            </w:r>
-            <w:proofErr w:type="gramEnd"/>
-            <w:r>
-              <w:t>taking b MSB from grey scale)</w:t>
+              <w:t>Number of combined levels of grey scale</w:t>
+            </w:r>
+            <w:r>
+              <w:t xml:space="preserve"> </w:t>
+            </w:r>
+            <w:r>
+              <w:t>(taking b MSB from grey scale)</w:t>
             </w:r>
           </w:p>
         </w:tc>
@@ -3909,15 +3881,13 @@
               <w:cnfStyle w:val="000000000000" w:firstRow="0" w:lastRow="0" w:firstColumn="0" w:lastColumn="0" w:oddVBand="0" w:evenVBand="0" w:oddHBand="0" w:evenHBand="0" w:firstRowFirstColumn="0" w:firstRowLastColumn="0" w:lastRowFirstColumn="0" w:lastRowLastColumn="0"/>
             </w:pPr>
             <w:r>
-              <w:t xml:space="preserve">Each 8 levels of grey scale are combined as one level in quantization </w:t>
-            </w:r>
-            <w:proofErr w:type="gramStart"/>
-            <w:r>
-              <w:t>phase(</w:t>
-            </w:r>
-            <w:proofErr w:type="gramEnd"/>
-            <w:r>
-              <w:t xml:space="preserve">Ex: levels from 0 : 7 are replaced by 0 and so on) </w:t>
+              <w:t>Each 8 levels of grey scale are combined as one level in quantization phase</w:t>
+            </w:r>
+            <w:r>
+              <w:t xml:space="preserve"> </w:t>
+            </w:r>
+            <w:r>
+              <w:t xml:space="preserve">(Ex: levels from 0:7 are replaced by 0 and so on) </w:t>
             </w:r>
           </w:p>
         </w:tc>
@@ -3976,13 +3946,14 @@
           </w:tcPr>
           <w:p>
             <w:r>
-              <w:t xml:space="preserve">256 each is a 4-dimensional vector according to the </w:t>
-            </w:r>
-            <w:proofErr w:type="spellStart"/>
-            <w:r>
-              <w:t>blocksize</w:t>
-            </w:r>
-            <w:proofErr w:type="spellEnd"/>
+              <w:t>256 each is a 4-dimensional vector according to the block</w:t>
+            </w:r>
+            <w:r>
+              <w:t xml:space="preserve"> </w:t>
+            </w:r>
+            <w:r>
+              <w:t>size</w:t>
+            </w:r>
           </w:p>
         </w:tc>
       </w:tr>
@@ -4031,7 +4002,7 @@
       <w:pPr>
         <w:pStyle w:val="Heading3"/>
       </w:pPr>
-      <w:bookmarkStart w:id="14" w:name="_Toc41354955"/>
+      <w:bookmarkStart w:id="15" w:name="_Toc41354955"/>
       <w:r>
         <w:t xml:space="preserve">Notes about </w:t>
       </w:r>
@@ -4044,7 +4015,7 @@
       <w:r>
         <w:t>s</w:t>
       </w:r>
-      <w:bookmarkEnd w:id="14"/>
+      <w:bookmarkEnd w:id="15"/>
     </w:p>
     <w:p>
       <w:pPr>
@@ -4091,15 +4062,7 @@
         </w:numPr>
       </w:pPr>
       <w:r>
-        <w:t xml:space="preserve">By decreasing the number of combined levels of grey scale </w:t>
-      </w:r>
-      <w:proofErr w:type="gramStart"/>
-      <w:r>
-        <w:t>levels ,</w:t>
-      </w:r>
-      <w:proofErr w:type="gramEnd"/>
-      <w:r>
-        <w:t xml:space="preserve"> the rate of the image increases, but the distortion decreases</w:t>
+        <w:t>By decreasing the number of combined levels of grey scale levels, the rate of the image increases, but the distortion decreases</w:t>
       </w:r>
     </w:p>
     <w:p>
@@ -4121,32 +4084,32 @@
       <w:pPr>
         <w:pStyle w:val="Heading1"/>
       </w:pPr>
-      <w:bookmarkStart w:id="15" w:name="_Toc41354956"/>
+      <w:bookmarkStart w:id="16" w:name="_Toc41354956"/>
       <w:r>
         <w:lastRenderedPageBreak/>
         <w:t>Results</w:t>
       </w:r>
-      <w:bookmarkEnd w:id="15"/>
+      <w:bookmarkEnd w:id="16"/>
     </w:p>
     <w:p>
       <w:pPr>
         <w:pStyle w:val="Heading2"/>
       </w:pPr>
-      <w:bookmarkStart w:id="16" w:name="_Toc41354957"/>
+      <w:bookmarkStart w:id="17" w:name="_Toc41354957"/>
       <w:r>
         <w:t>Compression ratio</w:t>
       </w:r>
-      <w:bookmarkEnd w:id="16"/>
+      <w:bookmarkEnd w:id="17"/>
     </w:p>
     <w:p>
       <w:pPr>
         <w:pStyle w:val="Heading3"/>
       </w:pPr>
-      <w:bookmarkStart w:id="17" w:name="_Toc41354958"/>
+      <w:bookmarkStart w:id="18" w:name="_Toc41354958"/>
       <w:r>
         <w:t>Notes</w:t>
       </w:r>
-      <w:bookmarkEnd w:id="17"/>
+      <w:bookmarkEnd w:id="18"/>
     </w:p>
     <w:p>
       <w:r>
@@ -4193,7 +4156,31 @@
                 <w:rPr>
                   <w:rFonts w:ascii="Cambria Math" w:hAnsi="Cambria Math"/>
                 </w:rPr>
-                <m:t>huffcount</m:t>
+                <m:t>huffcounts+hufflevels+ lvl</m:t>
+              </m:r>
+              <m:r>
+                <w:rPr>
+                  <w:rFonts w:ascii="Cambria Math" w:hAnsi="Cambria Math"/>
+                </w:rPr>
+                <m:t>cnts</m:t>
+              </m:r>
+              <m:r>
+                <w:rPr>
+                  <w:rFonts w:ascii="Cambria Math" w:hAnsi="Cambria Math"/>
+                </w:rPr>
+                <m:t>list</m:t>
+              </m:r>
+              <m:r>
+                <w:rPr>
+                  <w:rFonts w:ascii="Cambria Math" w:hAnsi="Cambria Math"/>
+                </w:rPr>
+                <m:t>+lvlcntsprob</m:t>
+              </m:r>
+              <m:r>
+                <w:rPr>
+                  <w:rFonts w:ascii="Cambria Math" w:hAnsi="Cambria Math"/>
+                </w:rPr>
+                <m:t>list+lvlslist+lvl</m:t>
               </m:r>
               <m:r>
                 <w:rPr>
@@ -4205,19 +4192,7 @@
                 <w:rPr>
                   <w:rFonts w:ascii="Cambria Math" w:hAnsi="Cambria Math"/>
                 </w:rPr>
-                <m:t>+hufflevel</m:t>
-              </m:r>
-              <m:r>
-                <w:rPr>
-                  <w:rFonts w:ascii="Cambria Math" w:hAnsi="Cambria Math"/>
-                </w:rPr>
-                <m:t>s</m:t>
-              </m:r>
-              <m:r>
-                <w:rPr>
-                  <w:rFonts w:ascii="Cambria Math" w:hAnsi="Cambria Math"/>
-                </w:rPr>
-                <m:t>+ cntslevelslist+cntsProblist+lvllevelslist+lvlProblist</m:t>
+                <m:t>Problist</m:t>
               </m:r>
             </m:den>
           </m:f>
@@ -4351,15 +4326,71 @@
           <w:b/>
           <w:bCs/>
         </w:rPr>
-        <w:t xml:space="preserve">cnts_levels_list, cnts_prob_list, lvl_levels_list, lvl_prob_list </w:t>
-      </w:r>
-      <w:proofErr w:type="gramStart"/>
-      <w:r>
-        <w:t>are</w:t>
-      </w:r>
-      <w:proofErr w:type="gramEnd"/>
-      <w:r>
-        <w:t xml:space="preserve"> NumPy files including the levels and their probabilities in binary passed the Huffman decoder to be able to rebuild the Huffman tree</w:t>
+        <w:t>level_counts</w:t>
+      </w:r>
+      <w:r>
+        <w:rPr>
+          <w:b/>
+          <w:bCs/>
+        </w:rPr>
+        <w:t xml:space="preserve">_list, </w:t>
+      </w:r>
+      <w:r>
+        <w:rPr>
+          <w:b/>
+          <w:bCs/>
+        </w:rPr>
+        <w:t>level_counts_probabilities</w:t>
+      </w:r>
+      <w:r>
+        <w:rPr>
+          <w:b/>
+          <w:bCs/>
+        </w:rPr>
+        <w:t>_list, levels_list, l</w:t>
+      </w:r>
+      <w:r>
+        <w:rPr>
+          <w:b/>
+          <w:bCs/>
+        </w:rPr>
+        <w:t>evels</w:t>
+      </w:r>
+      <w:r>
+        <w:rPr>
+          <w:b/>
+          <w:bCs/>
+        </w:rPr>
+        <w:t>_prob</w:t>
+      </w:r>
+      <w:r>
+        <w:rPr>
+          <w:b/>
+          <w:bCs/>
+        </w:rPr>
+        <w:t>abilities</w:t>
+      </w:r>
+      <w:r>
+        <w:rPr>
+          <w:b/>
+          <w:bCs/>
+        </w:rPr>
+        <w:t xml:space="preserve">_list </w:t>
+      </w:r>
+      <w:r>
+        <w:t>are NumPy files including the levels</w:t>
+      </w:r>
+      <w:r>
+        <w:t>, the available counts of runs</w:t>
+      </w:r>
+      <w:r>
+        <w:t xml:space="preserve"> and their probabilities in binary passed</w:t>
+      </w:r>
+      <w:r>
+        <w:t xml:space="preserve"> to</w:t>
+      </w:r>
+      <w:r>
+        <w:t xml:space="preserve"> the Huffman decoder to be able to rebuild the Huffman tree</w:t>
       </w:r>
     </w:p>
     <w:p>
@@ -4525,15 +4556,13 @@
         <w:t xml:space="preserve">codebook </w:t>
       </w:r>
       <w:r>
-        <w:t xml:space="preserve">is stored as </w:t>
-      </w:r>
-      <w:proofErr w:type="gramStart"/>
-      <w:r>
-        <w:t>double(</w:t>
-      </w:r>
-      <w:proofErr w:type="gramEnd"/>
-      <w:r>
-        <w:t>64 bit)</w:t>
+        <w:t>is stored as double</w:t>
+      </w:r>
+      <w:r>
+        <w:t xml:space="preserve"> </w:t>
+      </w:r>
+      <w:r>
+        <w:t>(64 bit)</w:t>
       </w:r>
     </w:p>
     <w:p>
@@ -4943,12 +4972,12 @@
       <w:pPr>
         <w:pStyle w:val="Heading2"/>
       </w:pPr>
-      <w:bookmarkStart w:id="18" w:name="_Toc41354959"/>
+      <w:bookmarkStart w:id="19" w:name="_Toc41354959"/>
       <w:r>
         <w:lastRenderedPageBreak/>
         <w:t>Encoding Time (seconds)</w:t>
       </w:r>
-      <w:bookmarkEnd w:id="18"/>
+      <w:bookmarkEnd w:id="19"/>
     </w:p>
     <w:tbl>
       <w:tblPr>
@@ -5329,12 +5358,12 @@
       <w:pPr>
         <w:pStyle w:val="Heading2"/>
       </w:pPr>
-      <w:bookmarkStart w:id="19" w:name="_Toc41354960"/>
+      <w:bookmarkStart w:id="20" w:name="_Toc41354960"/>
       <w:r>
         <w:lastRenderedPageBreak/>
         <w:t>Decoding Time (seconds)</w:t>
       </w:r>
-      <w:bookmarkEnd w:id="19"/>
+      <w:bookmarkEnd w:id="20"/>
     </w:p>
     <w:tbl>
       <w:tblPr>
@@ -5675,7 +5704,6 @@
     <w:p>
       <w:pPr>
         <w:rPr>
-          <w:rFonts w:hint="cs"/>
           <w:rtl/>
           <w:lang w:bidi="ar-EG"/>
         </w:rPr>
@@ -5728,12 +5756,12 @@
       <w:pPr>
         <w:pStyle w:val="Heading2"/>
       </w:pPr>
-      <w:bookmarkStart w:id="20" w:name="_Toc41354961"/>
+      <w:bookmarkStart w:id="21" w:name="_Toc41354961"/>
       <w:r>
         <w:lastRenderedPageBreak/>
         <w:t>Quality Measure (PSNR)</w:t>
       </w:r>
-      <w:bookmarkEnd w:id="20"/>
+      <w:bookmarkEnd w:id="21"/>
     </w:p>
     <w:tbl>
       <w:tblPr>
@@ -6095,7 +6123,6 @@
     </w:tbl>
     <w:p/>
     <w:p>
-      <w:bookmarkStart w:id="21" w:name="_GoBack"/>
       <w:r>
         <w:rPr>
           <w:noProof/>
@@ -6122,7 +6149,6 @@
           </wp:anchor>
         </w:drawing>
       </w:r>
-      <w:bookmarkEnd w:id="21"/>
     </w:p>
     <w:p>
       <w:pPr>
@@ -7731,6 +7757,7 @@
     <w:lsdException w:name="HTML Sample" w:semiHidden="1" w:unhideWhenUsed="1"/>
     <w:lsdException w:name="HTML Typewriter" w:semiHidden="1" w:unhideWhenUsed="1"/>
     <w:lsdException w:name="HTML Variable" w:semiHidden="1" w:unhideWhenUsed="1"/>
+    <w:lsdException w:name="Normal Table" w:semiHidden="1" w:unhideWhenUsed="1"/>
     <w:lsdException w:name="annotation subject" w:semiHidden="1" w:unhideWhenUsed="1"/>
     <w:lsdException w:name="No List" w:semiHidden="1" w:unhideWhenUsed="1"/>
     <w:lsdException w:name="Outline List 1" w:semiHidden="1" w:unhideWhenUsed="1"/>
@@ -7776,9 +7803,11 @@
     <w:lsdException w:name="Table Subtle 1" w:semiHidden="1" w:unhideWhenUsed="1"/>
     <w:lsdException w:name="Table Subtle 2" w:semiHidden="1" w:unhideWhenUsed="1"/>
     <w:lsdException w:name="Table Web 1" w:semiHidden="1" w:unhideWhenUsed="1"/>
+    <w:lsdException w:name="Table Web 2" w:semiHidden="1" w:unhideWhenUsed="1"/>
     <w:lsdException w:name="Table Web 3" w:semiHidden="1" w:unhideWhenUsed="1"/>
     <w:lsdException w:name="Balloon Text" w:semiHidden="1" w:unhideWhenUsed="1"/>
     <w:lsdException w:name="Table Grid" w:uiPriority="39"/>
+    <w:lsdException w:name="Table Theme" w:semiHidden="1" w:unhideWhenUsed="1"/>
     <w:lsdException w:name="Placeholder Text" w:semiHidden="1"/>
     <w:lsdException w:name="No Spacing" w:uiPriority="1" w:qFormat="1"/>
     <w:lsdException w:name="Light Shading" w:uiPriority="60"/>
@@ -8081,6 +8110,7 @@
   <w:style w:type="character" w:default="1" w:styleId="DefaultParagraphFont">
     <w:name w:val="Default Paragraph Font"/>
     <w:uiPriority w:val="1"/>
+    <w:semiHidden/>
     <w:unhideWhenUsed/>
   </w:style>
   <w:style w:type="table" w:default="1" w:styleId="TableNormal">
@@ -13661,7 +13691,7 @@
 </file>
 
 <file path=customXml/itemProps1.xml><?xml version="1.0" encoding="utf-8"?>
-<ds:datastoreItem xmlns:ds="http://schemas.openxmlformats.org/officeDocument/2006/customXml" ds:itemID="{61B37C49-12E8-497F-A849-0975A31863A7}">
+<ds:datastoreItem xmlns:ds="http://schemas.openxmlformats.org/officeDocument/2006/customXml" ds:itemID="{870FB091-F13C-486C-ADC2-9A0C10E28896}">
   <ds:schemaRefs>
     <ds:schemaRef ds:uri="http://schemas.openxmlformats.org/officeDocument/2006/bibliography"/>
   </ds:schemaRefs>

</xml_diff>